<commit_message>
Added more user freedom
</commit_message>
<xml_diff>
--- a/Documentation.docx
+++ b/Documentation.docx
@@ -43,67 +43,13 @@
         <w:rPr>
           <w:rFonts w:ascii="Times" w:hAnsi="Times"/>
         </w:rPr>
-        <w:t xml:space="preserve"> is an algorithm designed to assist in pedigree construction. </w:t>
-      </w:r>
-      <w:r>
-        <w:rPr>
-          <w:rFonts w:ascii="Times" w:hAnsi="Times"/>
-        </w:rPr>
-        <w:t>PONDEROSA</w:t>
-      </w:r>
-      <w:r>
-        <w:rPr>
-          <w:rFonts w:ascii="Times" w:hAnsi="Times"/>
-        </w:rPr>
-        <w:t xml:space="preserve"> is highly sensitive to phase quality and will see reduced performance in datasets with any of the following: admixture, sparse pedigrees (especially sparse parent-offspring data), samples from different populations, etc. While we have found </w:t>
-      </w:r>
-      <w:r>
-        <w:rPr>
-          <w:rFonts w:ascii="Times" w:hAnsi="Times"/>
-        </w:rPr>
-        <w:t>PONDEROSA</w:t>
-      </w:r>
-      <w:r>
-        <w:rPr>
-          <w:rFonts w:ascii="Times" w:hAnsi="Times"/>
-        </w:rPr>
-        <w:t xml:space="preserve"> to work best in endogamous populations, </w:t>
-      </w:r>
-      <w:r>
-        <w:rPr>
-          <w:rFonts w:ascii="Times" w:hAnsi="Times"/>
-        </w:rPr>
-        <w:t>PONDEROSA</w:t>
-      </w:r>
-      <w:r>
-        <w:rPr>
-          <w:rFonts w:ascii="Times" w:hAnsi="Times"/>
-        </w:rPr>
-        <w:t xml:space="preserve"> can work well in any population as long as high phase quality can be achieved.</w:t>
-      </w:r>
-      <w:r>
-        <w:rPr>
-          <w:rFonts w:ascii="Times" w:hAnsi="Times"/>
-        </w:rPr>
-        <w:t xml:space="preserve"> </w:t>
-      </w:r>
-      <w:r>
-        <w:rPr>
-          <w:rFonts w:ascii="Times" w:hAnsi="Times"/>
-        </w:rPr>
-        <w:t>However, r</w:t>
-      </w:r>
-      <w:r>
-        <w:rPr>
-          <w:rFonts w:ascii="Times" w:hAnsi="Times"/>
-        </w:rPr>
-        <w:t xml:space="preserve">unning PONDEROSA with a dataset with suboptimal phase quality should only affect </w:t>
-      </w:r>
-      <w:r>
-        <w:rPr>
-          <w:rFonts w:ascii="Times" w:hAnsi="Times"/>
-        </w:rPr>
-        <w:t xml:space="preserve">avuncular/grandparent-grandchild vs. half-sibling distinction and may still be useful for datasets with few half-siblings or datasets with a narrow age range (which may be unlikely to have avuncular or grandparent-grandchildren pairs). </w:t>
+        <w:t xml:space="preserve"> is an algorithm designed to assist in pedigree construction.</w:t>
+      </w:r>
+      <w:r>
+        <w:rPr>
+          <w:rFonts w:ascii="Times" w:hAnsi="Times"/>
+        </w:rPr>
+        <w:t xml:space="preserve"> PONDEROSA works well in datasets with high-quality long-range phasing. We have found that this can be better achieved in endogamous populations. Even in datasets with poor phasing, PONDEROSA can still distinguish avuncular from grandparent-grandchildren and maternal half-siblings from paternal half-siblings and will work well in datasets with few half-siblings or datasets with a narrow age range (which may be unlikely to have avuncular or grandparent-grandchildren pairs). PONDEROSA works best in datasets with existing pedigree structure, which is necessary for training the machine-learning classifiers. PONDEROSA will work out this existing pedigree structure from tracing parent-offspring lineages; therefore, every parent-offspring pair as inferred by KING must be present in the .fam file.</w:t>
       </w:r>
     </w:p>
     <w:p>
@@ -823,7 +769,15 @@
           <w:b/>
           <w:bCs/>
         </w:rPr>
-        <w:t>gp_age</w:t>
+        <w:t>gp_</w:t>
+      </w:r>
+      <w:r>
+        <w:rPr>
+          <w:rFonts w:ascii="Times" w:hAnsi="Times"/>
+          <w:b/>
+          <w:bCs/>
+        </w:rPr>
+        <w:t>gap</w:t>
       </w:r>
       <w:proofErr w:type="spellEnd"/>
       <w:r>
@@ -892,7 +846,15 @@
           <w:b/>
           <w:bCs/>
         </w:rPr>
-        <w:t>mhs_age</w:t>
+        <w:t>mhs_</w:t>
+      </w:r>
+      <w:r>
+        <w:rPr>
+          <w:rFonts w:ascii="Times" w:hAnsi="Times"/>
+          <w:b/>
+          <w:bCs/>
+        </w:rPr>
+        <w:t>gap</w:t>
       </w:r>
       <w:proofErr w:type="spellEnd"/>
       <w:r>
@@ -913,15 +875,7 @@
         <w:rPr>
           <w:rFonts w:ascii="Times" w:hAnsi="Times"/>
         </w:rPr>
-        <w:t xml:space="preserve"> If you do not want PONDEROSA to consider age here, use an arbitrarily large age gap (e.g.</w:t>
-      </w:r>
-      <w:bookmarkStart w:id="0" w:name="_GoBack"/>
-      <w:bookmarkEnd w:id="0"/>
-      <w:r>
-        <w:rPr>
-          <w:rFonts w:ascii="Times" w:hAnsi="Times"/>
-        </w:rPr>
-        <w:t xml:space="preserve"> 100)</w:t>
+        <w:t xml:space="preserve"> If you do not want PONDEROSA to consider age here, use an arbitrarily large age gap (e.g. 100)</w:t>
       </w:r>
       <w:r>
         <w:rPr>
@@ -952,6 +906,54 @@
           <w:bCs/>
         </w:rPr>
         <w:lastRenderedPageBreak/>
+        <w:t>--</w:t>
+      </w:r>
+      <w:proofErr w:type="spellStart"/>
+      <w:r>
+        <w:rPr>
+          <w:rFonts w:ascii="Times" w:hAnsi="Times"/>
+          <w:b/>
+          <w:bCs/>
+        </w:rPr>
+        <w:t>po_gap</w:t>
+      </w:r>
+      <w:proofErr w:type="spellEnd"/>
+      <w:r>
+        <w:rPr>
+          <w:rFonts w:ascii="Times" w:hAnsi="Times"/>
+          <w:b/>
+          <w:bCs/>
+        </w:rPr>
+        <w:tab/>
+      </w:r>
+      <w:r>
+        <w:rPr>
+          <w:rFonts w:ascii="Times" w:hAnsi="Times"/>
+        </w:rPr>
+        <w:t xml:space="preserve">Minimum age-gap for parent-offspring. If you do not want PONDEROSA to consider age here, use 0 for this flag. </w:t>
+      </w:r>
+      <w:r>
+        <w:rPr>
+          <w:rFonts w:ascii="Times" w:hAnsi="Times"/>
+          <w:i/>
+          <w:iCs/>
+        </w:rPr>
+        <w:t>Default: 15</w:t>
+      </w:r>
+    </w:p>
+    <w:p>
+      <w:pPr>
+        <w:ind w:left="1440" w:hanging="1440"/>
+        <w:rPr>
+          <w:rFonts w:ascii="Times" w:hAnsi="Times"/>
+        </w:rPr>
+      </w:pPr>
+      <w:r>
+        <w:rPr>
+          <w:rFonts w:ascii="Times" w:hAnsi="Times"/>
+          <w:b/>
+          <w:bCs/>
+        </w:rPr>
         <w:t>--ped</w:t>
       </w:r>
       <w:r>
@@ -1023,7 +1025,51 @@
         <w:rPr>
           <w:rFonts w:ascii="Times" w:hAnsi="Times"/>
         </w:rPr>
-        <w:t xml:space="preserve"> of each other </w:t>
+        <w:t xml:space="preserve"> </w:t>
+      </w:r>
+      <w:r>
+        <w:rPr>
+          <w:rFonts w:ascii="Times" w:hAnsi="Times"/>
+        </w:rPr>
+        <w:t xml:space="preserve">(can be changed with </w:t>
+      </w:r>
+      <w:r>
+        <w:rPr>
+          <w:rFonts w:ascii="Times" w:hAnsi="Times"/>
+          <w:b/>
+          <w:bCs/>
+        </w:rPr>
+        <w:t>--</w:t>
+      </w:r>
+      <w:proofErr w:type="spellStart"/>
+      <w:r>
+        <w:rPr>
+          <w:rFonts w:ascii="Times" w:hAnsi="Times"/>
+          <w:b/>
+          <w:bCs/>
+        </w:rPr>
+        <w:t>cm_gap</w:t>
+      </w:r>
+      <w:proofErr w:type="spellEnd"/>
+      <w:r>
+        <w:rPr>
+          <w:rFonts w:ascii="Times" w:hAnsi="Times"/>
+          <w:b/>
+          <w:bCs/>
+        </w:rPr>
+        <w:t xml:space="preserve"> </w:t>
+      </w:r>
+      <w:r>
+        <w:rPr>
+          <w:rFonts w:ascii="Times" w:hAnsi="Times"/>
+        </w:rPr>
+        <w:t xml:space="preserve">flag) </w:t>
+      </w:r>
+      <w:r>
+        <w:rPr>
+          <w:rFonts w:ascii="Times" w:hAnsi="Times"/>
+        </w:rPr>
+        <w:t xml:space="preserve">of each other </w:t>
       </w:r>
       <w:r>
         <w:rPr>
@@ -1037,7 +1083,230 @@
         <w:rPr>
           <w:rFonts w:ascii="Times" w:hAnsi="Times"/>
         </w:rPr>
-        <w:t>have, at most, one discordant homozygote.</w:t>
+        <w:t>have, at most, one discordant homozygote</w:t>
+      </w:r>
+      <w:r>
+        <w:rPr>
+          <w:rFonts w:ascii="Times" w:hAnsi="Times"/>
+        </w:rPr>
+        <w:t xml:space="preserve"> (can be changed with </w:t>
+      </w:r>
+      <w:r>
+        <w:rPr>
+          <w:rFonts w:ascii="Times" w:hAnsi="Times"/>
+          <w:b/>
+          <w:bCs/>
+        </w:rPr>
+        <w:t>--</w:t>
+      </w:r>
+      <w:proofErr w:type="spellStart"/>
+      <w:r>
+        <w:rPr>
+          <w:rFonts w:ascii="Times" w:hAnsi="Times"/>
+          <w:b/>
+          <w:bCs/>
+        </w:rPr>
+        <w:t>disc_homoz</w:t>
+      </w:r>
+      <w:proofErr w:type="spellEnd"/>
+      <w:r>
+        <w:rPr>
+          <w:rFonts w:ascii="Times" w:hAnsi="Times"/>
+        </w:rPr>
+        <w:t xml:space="preserve"> flag)</w:t>
+      </w:r>
+      <w:r>
+        <w:rPr>
+          <w:rFonts w:ascii="Times" w:hAnsi="Times"/>
+        </w:rPr>
+        <w:t>.</w:t>
+      </w:r>
+    </w:p>
+    <w:p>
+      <w:pPr>
+        <w:ind w:left="1440" w:hanging="1440"/>
+        <w:rPr>
+          <w:rFonts w:ascii="Times" w:hAnsi="Times"/>
+          <w:i/>
+          <w:iCs/>
+        </w:rPr>
+      </w:pPr>
+      <w:r>
+        <w:rPr>
+          <w:rFonts w:ascii="Times" w:hAnsi="Times"/>
+          <w:b/>
+          <w:bCs/>
+        </w:rPr>
+        <w:t>--</w:t>
+      </w:r>
+      <w:proofErr w:type="spellStart"/>
+      <w:r>
+        <w:rPr>
+          <w:rFonts w:ascii="Times" w:hAnsi="Times"/>
+          <w:b/>
+          <w:bCs/>
+        </w:rPr>
+        <w:t>cm_gap</w:t>
+      </w:r>
+      <w:proofErr w:type="spellEnd"/>
+      <w:r>
+        <w:rPr>
+          <w:rFonts w:ascii="Times" w:hAnsi="Times"/>
+          <w:b/>
+          <w:bCs/>
+        </w:rPr>
+        <w:t xml:space="preserve"> </w:t>
+      </w:r>
+      <w:r>
+        <w:rPr>
+          <w:rFonts w:ascii="Times" w:hAnsi="Times"/>
+        </w:rPr>
+        <w:tab/>
+        <w:t xml:space="preserve">Maximum gap in </w:t>
+      </w:r>
+      <w:proofErr w:type="spellStart"/>
+      <w:r>
+        <w:rPr>
+          <w:rFonts w:ascii="Times" w:hAnsi="Times"/>
+        </w:rPr>
+        <w:t>cM</w:t>
+      </w:r>
+      <w:proofErr w:type="spellEnd"/>
+      <w:r>
+        <w:rPr>
+          <w:rFonts w:ascii="Times" w:hAnsi="Times"/>
+        </w:rPr>
+        <w:t xml:space="preserve"> between IBD segments for them to be considered a single segment (see </w:t>
+      </w:r>
+      <w:r>
+        <w:rPr>
+          <w:rFonts w:ascii="Times" w:hAnsi="Times"/>
+          <w:b/>
+          <w:bCs/>
+        </w:rPr>
+        <w:t xml:space="preserve">--ped </w:t>
+      </w:r>
+      <w:r>
+        <w:rPr>
+          <w:rFonts w:ascii="Times" w:hAnsi="Times"/>
+        </w:rPr>
+        <w:t xml:space="preserve">flag for more detail). </w:t>
+      </w:r>
+      <w:r>
+        <w:rPr>
+          <w:rFonts w:ascii="Times" w:hAnsi="Times"/>
+          <w:i/>
+          <w:iCs/>
+        </w:rPr>
+        <w:t>Default: 1</w:t>
+      </w:r>
+    </w:p>
+    <w:p>
+      <w:pPr>
+        <w:ind w:left="1440" w:hanging="1440"/>
+        <w:rPr>
+          <w:rFonts w:ascii="Times" w:hAnsi="Times"/>
+        </w:rPr>
+      </w:pPr>
+      <w:r>
+        <w:rPr>
+          <w:rFonts w:ascii="Times" w:hAnsi="Times"/>
+          <w:b/>
+          <w:bCs/>
+        </w:rPr>
+        <w:t>--</w:t>
+      </w:r>
+      <w:proofErr w:type="spellStart"/>
+      <w:r>
+        <w:rPr>
+          <w:rFonts w:ascii="Times" w:hAnsi="Times"/>
+          <w:b/>
+          <w:bCs/>
+        </w:rPr>
+        <w:t>disc_homoz</w:t>
+      </w:r>
+      <w:proofErr w:type="spellEnd"/>
+      <w:r>
+        <w:rPr>
+          <w:rFonts w:ascii="Times" w:hAnsi="Times"/>
+          <w:b/>
+          <w:bCs/>
+        </w:rPr>
+        <w:tab/>
+      </w:r>
+      <w:r>
+        <w:rPr>
+          <w:rFonts w:ascii="Times" w:hAnsi="Times"/>
+        </w:rPr>
+        <w:t xml:space="preserve">Maximum number of discordant homozygotes between two IBD segments in order for them to be considered the same IBD segment. Only use if </w:t>
+      </w:r>
+      <w:r>
+        <w:rPr>
+          <w:rFonts w:ascii="Times" w:hAnsi="Times"/>
+          <w:b/>
+          <w:bCs/>
+        </w:rPr>
+        <w:t xml:space="preserve">--ped </w:t>
+      </w:r>
+      <w:r>
+        <w:rPr>
+          <w:rFonts w:ascii="Times" w:hAnsi="Times"/>
+        </w:rPr>
+        <w:t xml:space="preserve">file is used. </w:t>
+      </w:r>
+      <w:r>
+        <w:rPr>
+          <w:rFonts w:ascii="Times" w:hAnsi="Times"/>
+          <w:i/>
+          <w:iCs/>
+        </w:rPr>
+        <w:t xml:space="preserve">Default: </w:t>
+      </w:r>
+      <w:r>
+        <w:rPr>
+          <w:rFonts w:ascii="Times" w:hAnsi="Times"/>
+          <w:i/>
+          <w:iCs/>
+        </w:rPr>
+        <w:t>1</w:t>
+      </w:r>
+    </w:p>
+    <w:p>
+      <w:pPr>
+        <w:ind w:left="1440" w:hanging="1440"/>
+        <w:rPr>
+          <w:rFonts w:ascii="Times" w:hAnsi="Times"/>
+        </w:rPr>
+      </w:pPr>
+      <w:r>
+        <w:rPr>
+          <w:rFonts w:ascii="Times" w:hAnsi="Times"/>
+          <w:b/>
+          <w:bCs/>
+        </w:rPr>
+        <w:t>--likelihood</w:t>
+      </w:r>
+      <w:r>
+        <w:rPr>
+          <w:rFonts w:ascii="Times" w:hAnsi="Times"/>
+          <w:b/>
+          <w:bCs/>
+        </w:rPr>
+        <w:tab/>
+      </w:r>
+      <w:r>
+        <w:rPr>
+          <w:rFonts w:ascii="Times" w:hAnsi="Times"/>
+        </w:rPr>
+        <w:t xml:space="preserve">Minimum likelihood (0.5 - 1) required for a pair to be inferred as a 2nd degree pair. We recommend being more conservative here. </w:t>
+      </w:r>
+      <w:r>
+        <w:rPr>
+          <w:rFonts w:ascii="Times" w:hAnsi="Times"/>
+          <w:i/>
+          <w:iCs/>
+        </w:rPr>
+        <w:t>Default: 0.80</w:t>
       </w:r>
     </w:p>
     <w:p>
@@ -1296,7 +1565,26 @@
         <w:rPr>
           <w:rFonts w:ascii="Times" w:hAnsi="Times"/>
         </w:rPr>
-        <w:t xml:space="preserve"> outputs every pairwise relationship found and the confidence. </w:t>
+        <w:t xml:space="preserve"> </w:t>
+      </w:r>
+    </w:p>
+    <w:p>
+      <w:pPr>
+        <w:rPr>
+          <w:rFonts w:ascii="Times" w:hAnsi="Times"/>
+        </w:rPr>
+      </w:pPr>
+      <w:r>
+        <w:rPr>
+          <w:rFonts w:ascii="Times" w:hAnsi="Times"/>
+        </w:rPr>
+        <w:t>O</w:t>
+      </w:r>
+      <w:r>
+        <w:rPr>
+          <w:rFonts w:ascii="Times" w:hAnsi="Times"/>
+        </w:rPr>
+        <w:t xml:space="preserve">utputs every pairwise relationship found and the confidence. </w:t>
       </w:r>
       <w:r>
         <w:rPr>
@@ -1354,7 +1642,33 @@
         <w:rPr>
           <w:rFonts w:ascii="Times" w:hAnsi="Times"/>
         </w:rPr>
-        <w:t xml:space="preserve"> degree) &gt; 0.80. The confidence reported for these 2</w:t>
+        <w:t xml:space="preserve"> degree) &gt; 0.80</w:t>
+      </w:r>
+      <w:r>
+        <w:rPr>
+          <w:rFonts w:ascii="Times" w:hAnsi="Times"/>
+        </w:rPr>
+        <w:t xml:space="preserve"> under default parameters, but can be changed using </w:t>
+      </w:r>
+      <w:r>
+        <w:rPr>
+          <w:rFonts w:ascii="Times" w:hAnsi="Times"/>
+          <w:b/>
+          <w:bCs/>
+        </w:rPr>
+        <w:t xml:space="preserve">–likelihood </w:t>
+      </w:r>
+      <w:r>
+        <w:rPr>
+          <w:rFonts w:ascii="Times" w:hAnsi="Times"/>
+        </w:rPr>
+        <w:t>flag</w:t>
+      </w:r>
+      <w:r>
+        <w:rPr>
+          <w:rFonts w:ascii="Times" w:hAnsi="Times"/>
+        </w:rPr>
+        <w:t>. The confidence reported for these 2</w:t>
       </w:r>
       <w:r>
         <w:rPr>
@@ -1367,21 +1681,19 @@
         <w:rPr>
           <w:rFonts w:ascii="Times" w:hAnsi="Times"/>
         </w:rPr>
-        <w:t xml:space="preserve"> degree relatives is a posterior probability, calculated after considering existing pedigree structure and age discrepancies; for the probabilities of each relationship class before this step (i.e. the probabilities calculated on the haplotype scores and number of IBD segments alone), refer to </w:t>
-      </w:r>
-      <w:proofErr w:type="spellStart"/>
-      <w:r>
-        <w:rPr>
-          <w:rFonts w:ascii="Times" w:hAnsi="Times"/>
-        </w:rPr>
-        <w:t>the</w:t>
-      </w:r>
-      <w:proofErr w:type="spellEnd"/>
-      <w:r>
-        <w:rPr>
-          <w:rFonts w:ascii="Times" w:hAnsi="Times"/>
-        </w:rPr>
-        <w:t xml:space="preserve"> .score file. </w:t>
+        <w:t xml:space="preserve"> degree relatives is a posterior probability, calculated after considering existing pedigree structure and age discrepancies</w:t>
+      </w:r>
+      <w:r>
+        <w:rPr>
+          <w:rFonts w:ascii="Times" w:hAnsi="Times"/>
+        </w:rPr>
+        <w:t xml:space="preserve"> (note: see the age parameters for instructions on how to ignore age)</w:t>
+      </w:r>
+      <w:r>
+        <w:rPr>
+          <w:rFonts w:ascii="Times" w:hAnsi="Times"/>
+        </w:rPr>
+        <w:t xml:space="preserve">; for the probabilities of each relationship class before this step (i.e. the probabilities calculated on the haplotype scores and number of IBD segments alone), refer to the .score file. </w:t>
       </w:r>
       <w:r>
         <w:rPr>
@@ -1487,7 +1799,26 @@
         <w:rPr>
           <w:rFonts w:ascii="Times" w:eastAsia="Times New Roman" w:hAnsi="Times" w:cs="Times New Roman"/>
         </w:rPr>
-        <w:t xml:space="preserve"> provides information about runtime, number of training relationships, and any warnings about inferred relationships</w:t>
+        <w:t xml:space="preserve"> </w:t>
+      </w:r>
+    </w:p>
+    <w:p>
+      <w:pPr>
+        <w:rPr>
+          <w:rFonts w:ascii="Times" w:eastAsia="Times New Roman" w:hAnsi="Times" w:cs="Times New Roman"/>
+        </w:rPr>
+      </w:pPr>
+      <w:r>
+        <w:rPr>
+          <w:rFonts w:ascii="Times" w:eastAsia="Times New Roman" w:hAnsi="Times" w:cs="Times New Roman"/>
+        </w:rPr>
+        <w:t>P</w:t>
+      </w:r>
+      <w:r>
+        <w:rPr>
+          <w:rFonts w:ascii="Times" w:eastAsia="Times New Roman" w:hAnsi="Times" w:cs="Times New Roman"/>
+        </w:rPr>
+        <w:t>rovides information about runtime, number of training relationships, and any warnings about inferred relationships</w:t>
       </w:r>
       <w:r>
         <w:rPr>
@@ -1536,11 +1867,25 @@
         </w:rPr>
         <w:t xml:space="preserve">.training file </w:t>
       </w:r>
-      <w:r>
-        <w:rPr>
-          <w:rFonts w:ascii="Times" w:eastAsia="Times New Roman" w:hAnsi="Times" w:cs="Times New Roman"/>
-        </w:rPr>
-        <w:t xml:space="preserve">gives the haplotype scores, haplotype score ratios, and the number of IBD segments for each known second degree pair. </w:t>
+    </w:p>
+    <w:p>
+      <w:pPr>
+        <w:rPr>
+          <w:rFonts w:ascii="Times" w:eastAsia="Times New Roman" w:hAnsi="Times" w:cs="Times New Roman"/>
+        </w:rPr>
+      </w:pPr>
+      <w:r>
+        <w:rPr>
+          <w:rFonts w:ascii="Times" w:eastAsia="Times New Roman" w:hAnsi="Times" w:cs="Times New Roman"/>
+        </w:rPr>
+        <w:lastRenderedPageBreak/>
+        <w:t>G</w:t>
+      </w:r>
+      <w:r>
+        <w:rPr>
+          <w:rFonts w:ascii="Times" w:eastAsia="Times New Roman" w:hAnsi="Times" w:cs="Times New Roman"/>
+        </w:rPr>
+        <w:t xml:space="preserve">ives the haplotype scores, haplotype score ratios, and the number of IBD segments for each known second degree pair. </w:t>
       </w:r>
       <w:r>
         <w:rPr>
@@ -1720,11 +2065,24 @@
         </w:rPr>
         <w:t xml:space="preserve"> </w:t>
       </w:r>
-      <w:r>
-        <w:rPr>
-          <w:rFonts w:ascii="Times" w:eastAsia="Times New Roman" w:hAnsi="Times" w:cs="Times New Roman"/>
-        </w:rPr>
-        <w:t>provides information about each putative second degree relative. Each line corresponds to a pair with the following fields:</w:t>
+    </w:p>
+    <w:p>
+      <w:pPr>
+        <w:rPr>
+          <w:rFonts w:ascii="Times" w:eastAsia="Times New Roman" w:hAnsi="Times" w:cs="Times New Roman"/>
+        </w:rPr>
+      </w:pPr>
+      <w:r>
+        <w:rPr>
+          <w:rFonts w:ascii="Times" w:eastAsia="Times New Roman" w:hAnsi="Times" w:cs="Times New Roman"/>
+        </w:rPr>
+        <w:t>P</w:t>
+      </w:r>
+      <w:r>
+        <w:rPr>
+          <w:rFonts w:ascii="Times" w:eastAsia="Times New Roman" w:hAnsi="Times" w:cs="Times New Roman"/>
+        </w:rPr>
+        <w:t>rovides information about each putative second degree relative. Each line corresponds to a pair with the following fields:</w:t>
       </w:r>
     </w:p>
     <w:p>
@@ -1742,7 +2100,6 @@
         <w:rPr>
           <w:rFonts w:ascii="Times" w:eastAsia="Times New Roman" w:hAnsi="Times" w:cs="Times New Roman"/>
         </w:rPr>
-        <w:lastRenderedPageBreak/>
         <w:t>Individual ID 1 (putative grandchild/niece/nephew)</w:t>
       </w:r>
     </w:p>
@@ -1960,6 +2317,14 @@
         </w:rPr>
         <w:t xml:space="preserve">. </w:t>
       </w:r>
+      <w:r>
+        <w:rPr>
+          <w:rFonts w:ascii="Times" w:eastAsia="Times New Roman" w:hAnsi="Times" w:cs="Times New Roman"/>
+        </w:rPr>
+        <w:t xml:space="preserve">Note that the data provided is simulated data of west African descent. </w:t>
+      </w:r>
+      <w:bookmarkStart w:id="0" w:name="_GoBack"/>
+      <w:bookmarkEnd w:id="0"/>
     </w:p>
     <w:sectPr>
       <w:pgSz w:w="12240" w:h="15840"/>

</xml_diff>

<commit_message>
More detail on manual
</commit_message>
<xml_diff>
--- a/Documentation.docx
+++ b/Documentation.docx
@@ -877,6 +877,14 @@
         </w:rPr>
         <w:t xml:space="preserve"> If you do not want PONDEROSA to consider age here, use an arbitrarily large age gap (e.g. 100)</w:t>
       </w:r>
+      <w:r>
+        <w:rPr>
+          <w:rFonts w:ascii="Times" w:hAnsi="Times"/>
+        </w:rPr>
+        <w:t>.</w:t>
+      </w:r>
+      <w:bookmarkStart w:id="0" w:name="_GoBack"/>
+      <w:bookmarkEnd w:id="0"/>
       <w:r>
         <w:rPr>
           <w:rFonts w:ascii="Times" w:hAnsi="Times"/>
@@ -2323,8 +2331,6 @@
         </w:rPr>
         <w:t xml:space="preserve">Note that the data provided is simulated data of west African descent. </w:t>
       </w:r>
-      <w:bookmarkStart w:id="0" w:name="_GoBack"/>
-      <w:bookmarkEnd w:id="0"/>
     </w:p>
     <w:sectPr>
       <w:pgSz w:w="12240" w:h="15840"/>

</xml_diff>

<commit_message>
Added support for non-human samples
</commit_message>
<xml_diff>
--- a/Documentation.docx
+++ b/Documentation.docx
@@ -175,23 +175,13 @@
           <w:rFonts w:ascii="Times" w:hAnsi="Times"/>
         </w:rPr>
       </w:pPr>
-      <w:proofErr w:type="spellStart"/>
-      <w:r>
-        <w:rPr>
-          <w:rFonts w:ascii="Times" w:hAnsi="Times"/>
-          <w:b/>
-          <w:bCs/>
-        </w:rPr>
-        <w:t>scikit</w:t>
-      </w:r>
-      <w:proofErr w:type="spellEnd"/>
-      <w:r>
-        <w:rPr>
-          <w:rFonts w:ascii="Times" w:hAnsi="Times"/>
-          <w:b/>
-          <w:bCs/>
-        </w:rPr>
-        <w:t xml:space="preserve">-learn </w:t>
+      <w:r>
+        <w:rPr>
+          <w:rFonts w:ascii="Times" w:hAnsi="Times"/>
+          <w:b/>
+          <w:bCs/>
+        </w:rPr>
+        <w:t xml:space="preserve">scikit-learn </w:t>
       </w:r>
       <w:r>
         <w:rPr>
@@ -223,8 +213,6 @@
         </w:rPr>
         <w:t>Alternatively, we recommend running python directly from anaconda3, which has all the packages needed to run PONDEROSA.</w:t>
       </w:r>
-      <w:bookmarkStart w:id="0" w:name="_GoBack"/>
-      <w:bookmarkEnd w:id="0"/>
     </w:p>
     <w:p>
       <w:pPr>
@@ -292,19 +280,11 @@
         </w:rPr>
         <w:tab/>
       </w:r>
-      <w:proofErr w:type="spellStart"/>
-      <w:r>
-        <w:rPr>
-          <w:rFonts w:ascii="Times" w:hAnsi="Times"/>
-        </w:rPr>
-        <w:t>KING</w:t>
-      </w:r>
-      <w:proofErr w:type="spellEnd"/>
-      <w:r>
-        <w:rPr>
-          <w:rFonts w:ascii="Times" w:hAnsi="Times"/>
-        </w:rPr>
-        <w:t xml:space="preserve"> .seg file (or</w:t>
+      <w:r>
+        <w:rPr>
+          <w:rFonts w:ascii="Times" w:hAnsi="Times"/>
+        </w:rPr>
+        <w:t>KING .seg file (or</w:t>
       </w:r>
       <w:r>
         <w:rPr>
@@ -538,21 +518,7 @@
         <w:rPr>
           <w:rFonts w:ascii="Times" w:hAnsi="Times"/>
         </w:rPr>
-        <w:t xml:space="preserve"> </w:t>
-      </w:r>
-      <w:proofErr w:type="spellStart"/>
-      <w:r>
-        <w:rPr>
-          <w:rFonts w:ascii="Times" w:hAnsi="Times"/>
-        </w:rPr>
-        <w:t>iLASH</w:t>
-      </w:r>
-      <w:proofErr w:type="spellEnd"/>
-      <w:r>
-        <w:rPr>
-          <w:rFonts w:ascii="Times" w:hAnsi="Times"/>
-        </w:rPr>
-        <w:t xml:space="preserve"> .match files can also be used, but </w:t>
+        <w:t xml:space="preserve"> iLASH .match files can also be used, but </w:t>
       </w:r>
       <w:r>
         <w:rPr>
@@ -566,25 +532,7 @@
           <w:b/>
           <w:bCs/>
         </w:rPr>
-        <w:t>--</w:t>
-      </w:r>
-      <w:proofErr w:type="spellStart"/>
-      <w:r>
-        <w:rPr>
-          <w:rFonts w:ascii="Times" w:hAnsi="Times"/>
-          <w:b/>
-          <w:bCs/>
-        </w:rPr>
-        <w:t>ilash</w:t>
-      </w:r>
-      <w:proofErr w:type="spellEnd"/>
-      <w:r>
-        <w:rPr>
-          <w:rFonts w:ascii="Times" w:hAnsi="Times"/>
-          <w:b/>
-          <w:bCs/>
-        </w:rPr>
-        <w:t xml:space="preserve"> </w:t>
+        <w:t xml:space="preserve">--ilash </w:t>
       </w:r>
       <w:r>
         <w:rPr>
@@ -623,6 +571,8 @@
       <w:pPr>
         <w:rPr>
           <w:rFonts w:ascii="Times" w:hAnsi="Times"/>
+          <w:i/>
+          <w:iCs/>
         </w:rPr>
       </w:pPr>
       <w:r>
@@ -683,18 +633,8 @@
           <w:b/>
           <w:bCs/>
         </w:rPr>
-        <w:t>--</w:t>
-      </w:r>
-      <w:proofErr w:type="spellStart"/>
-      <w:r>
-        <w:rPr>
-          <w:rFonts w:ascii="Times" w:hAnsi="Times"/>
-          <w:b/>
-          <w:bCs/>
-        </w:rPr>
-        <w:t>ilash</w:t>
-      </w:r>
-      <w:proofErr w:type="spellEnd"/>
+        <w:t>--chr</w:t>
+      </w:r>
       <w:r>
         <w:rPr>
           <w:rFonts w:ascii="Times" w:hAnsi="Times"/>
@@ -715,21 +655,52 @@
         <w:rPr>
           <w:rFonts w:ascii="Times" w:hAnsi="Times"/>
         </w:rPr>
-        <w:t xml:space="preserve">For use if .match file is in </w:t>
-      </w:r>
-      <w:proofErr w:type="spellStart"/>
-      <w:r>
-        <w:rPr>
-          <w:rFonts w:ascii="Times" w:hAnsi="Times"/>
-        </w:rPr>
-        <w:t>iLASH</w:t>
-      </w:r>
-      <w:proofErr w:type="spellEnd"/>
-      <w:r>
-        <w:rPr>
-          <w:rFonts w:ascii="Times" w:hAnsi="Times"/>
-        </w:rPr>
-        <w:t xml:space="preserve"> </w:t>
+        <w:t xml:space="preserve">Number of autosomes. Change only for non-human samples. </w:t>
+      </w:r>
+      <w:r>
+        <w:rPr>
+          <w:rFonts w:ascii="Times" w:hAnsi="Times"/>
+          <w:i/>
+          <w:iCs/>
+        </w:rPr>
+        <w:t>Default: 22</w:t>
+      </w:r>
+    </w:p>
+    <w:p>
+      <w:pPr>
+        <w:rPr>
+          <w:rFonts w:ascii="Times" w:hAnsi="Times"/>
+        </w:rPr>
+      </w:pPr>
+      <w:r>
+        <w:rPr>
+          <w:rFonts w:ascii="Times" w:hAnsi="Times"/>
+          <w:b/>
+          <w:bCs/>
+        </w:rPr>
+        <w:t>--ilash</w:t>
+      </w:r>
+      <w:r>
+        <w:rPr>
+          <w:rFonts w:ascii="Times" w:hAnsi="Times"/>
+          <w:b/>
+          <w:bCs/>
+        </w:rPr>
+        <w:tab/>
+      </w:r>
+      <w:r>
+        <w:rPr>
+          <w:rFonts w:ascii="Times" w:hAnsi="Times"/>
+          <w:b/>
+          <w:bCs/>
+        </w:rPr>
+        <w:tab/>
+      </w:r>
+      <w:r>
+        <w:rPr>
+          <w:rFonts w:ascii="Times" w:hAnsi="Times"/>
+        </w:rPr>
+        <w:t xml:space="preserve">For use if .match file is in iLASH </w:t>
       </w:r>
       <w:r>
         <w:rPr>
@@ -784,6 +755,7 @@
         <w:rPr>
           <w:rFonts w:ascii="Times" w:hAnsi="Times"/>
         </w:rPr>
+        <w:lastRenderedPageBreak/>
         <w:t xml:space="preserve">will skip the haplotype score calculation step. </w:t>
       </w:r>
     </w:p>
@@ -800,7 +772,6 @@
           <w:b/>
           <w:bCs/>
         </w:rPr>
-        <w:lastRenderedPageBreak/>
         <w:t>--age</w:t>
       </w:r>
       <w:r>
@@ -841,7 +812,6 @@
         </w:rPr>
         <w:t>--</w:t>
       </w:r>
-      <w:proofErr w:type="spellStart"/>
       <w:r>
         <w:rPr>
           <w:rFonts w:ascii="Times" w:hAnsi="Times"/>
@@ -858,7 +828,6 @@
         </w:rPr>
         <w:t>gap</w:t>
       </w:r>
-      <w:proofErr w:type="spellEnd"/>
       <w:r>
         <w:rPr>
           <w:rFonts w:ascii="Times" w:hAnsi="Times"/>
@@ -916,16 +885,7 @@
           <w:bCs/>
         </w:rPr>
         <w:softHyphen/>
-        <w:t>--</w:t>
-      </w:r>
-      <w:proofErr w:type="spellStart"/>
-      <w:r>
-        <w:rPr>
-          <w:rFonts w:ascii="Times" w:hAnsi="Times"/>
-          <w:b/>
-          <w:bCs/>
-        </w:rPr>
-        <w:t>mhs_</w:t>
+        <w:t>--mhs_</w:t>
       </w:r>
       <w:r>
         <w:rPr>
@@ -935,7 +895,6 @@
         </w:rPr>
         <w:t>gap</w:t>
       </w:r>
-      <w:proofErr w:type="spellEnd"/>
       <w:r>
         <w:rPr>
           <w:rFonts w:ascii="Times" w:hAnsi="Times"/>
@@ -990,18 +949,8 @@
           <w:b/>
           <w:bCs/>
         </w:rPr>
-        <w:t>--</w:t>
-      </w:r>
-      <w:proofErr w:type="spellStart"/>
-      <w:r>
-        <w:rPr>
-          <w:rFonts w:ascii="Times" w:hAnsi="Times"/>
-          <w:b/>
-          <w:bCs/>
-        </w:rPr>
-        <w:t>po_gap</w:t>
-      </w:r>
-      <w:proofErr w:type="spellEnd"/>
+        <w:t>--po_gap</w:t>
+      </w:r>
       <w:r>
         <w:rPr>
           <w:rFonts w:ascii="Times" w:hAnsi="Times"/>
@@ -1069,21 +1018,7 @@
         <w:rPr>
           <w:rFonts w:ascii="Times" w:hAnsi="Times"/>
         </w:rPr>
-        <w:t xml:space="preserve"> stitches together two segments that are within 1 </w:t>
-      </w:r>
-      <w:proofErr w:type="spellStart"/>
-      <w:r>
-        <w:rPr>
-          <w:rFonts w:ascii="Times" w:hAnsi="Times"/>
-        </w:rPr>
-        <w:t>cM</w:t>
-      </w:r>
-      <w:proofErr w:type="spellEnd"/>
-      <w:r>
-        <w:rPr>
-          <w:rFonts w:ascii="Times" w:hAnsi="Times"/>
-        </w:rPr>
-        <w:t xml:space="preserve"> of each other. If .ped file is supplied, </w:t>
+        <w:t xml:space="preserve"> stitches together two segments that are within 1 cM of each other. If .ped file is supplied, </w:t>
       </w:r>
       <w:r>
         <w:rPr>
@@ -1095,21 +1030,7 @@
         <w:rPr>
           <w:rFonts w:ascii="Times" w:hAnsi="Times"/>
         </w:rPr>
-        <w:t xml:space="preserve"> only stitches two segments that are within 1 </w:t>
-      </w:r>
-      <w:proofErr w:type="spellStart"/>
-      <w:r>
-        <w:rPr>
-          <w:rFonts w:ascii="Times" w:hAnsi="Times"/>
-        </w:rPr>
-        <w:t>cM</w:t>
-      </w:r>
-      <w:proofErr w:type="spellEnd"/>
-      <w:r>
-        <w:rPr>
-          <w:rFonts w:ascii="Times" w:hAnsi="Times"/>
-        </w:rPr>
-        <w:t xml:space="preserve"> </w:t>
+        <w:t xml:space="preserve"> only stitches two segments that are within 1 cM </w:t>
       </w:r>
       <w:r>
         <w:rPr>
@@ -1123,25 +1044,7 @@
           <w:b/>
           <w:bCs/>
         </w:rPr>
-        <w:t>--</w:t>
-      </w:r>
-      <w:proofErr w:type="spellStart"/>
-      <w:r>
-        <w:rPr>
-          <w:rFonts w:ascii="Times" w:hAnsi="Times"/>
-          <w:b/>
-          <w:bCs/>
-        </w:rPr>
-        <w:t>cm_gap</w:t>
-      </w:r>
-      <w:proofErr w:type="spellEnd"/>
-      <w:r>
-        <w:rPr>
-          <w:rFonts w:ascii="Times" w:hAnsi="Times"/>
-          <w:b/>
-          <w:bCs/>
-        </w:rPr>
-        <w:t xml:space="preserve"> </w:t>
+        <w:t xml:space="preserve">--cm_gap </w:t>
       </w:r>
       <w:r>
         <w:rPr>
@@ -1181,18 +1084,8 @@
           <w:b/>
           <w:bCs/>
         </w:rPr>
-        <w:t>--</w:t>
-      </w:r>
-      <w:proofErr w:type="spellStart"/>
-      <w:r>
-        <w:rPr>
-          <w:rFonts w:ascii="Times" w:hAnsi="Times"/>
-          <w:b/>
-          <w:bCs/>
-        </w:rPr>
-        <w:t>disc_homoz</w:t>
-      </w:r>
-      <w:proofErr w:type="spellEnd"/>
+        <w:t>--disc_homoz</w:t>
+      </w:r>
       <w:r>
         <w:rPr>
           <w:rFonts w:ascii="Times" w:hAnsi="Times"/>
@@ -1221,46 +1114,14 @@
           <w:b/>
           <w:bCs/>
         </w:rPr>
-        <w:t>--</w:t>
-      </w:r>
-      <w:proofErr w:type="spellStart"/>
-      <w:r>
-        <w:rPr>
-          <w:rFonts w:ascii="Times" w:hAnsi="Times"/>
-          <w:b/>
-          <w:bCs/>
-        </w:rPr>
-        <w:t>cm_gap</w:t>
-      </w:r>
-      <w:proofErr w:type="spellEnd"/>
-      <w:r>
-        <w:rPr>
-          <w:rFonts w:ascii="Times" w:hAnsi="Times"/>
-          <w:b/>
-          <w:bCs/>
-        </w:rPr>
-        <w:t xml:space="preserve"> </w:t>
+        <w:t xml:space="preserve">--cm_gap </w:t>
       </w:r>
       <w:r>
         <w:rPr>
           <w:rFonts w:ascii="Times" w:hAnsi="Times"/>
         </w:rPr>
         <w:tab/>
-        <w:t xml:space="preserve">Maximum gap in </w:t>
-      </w:r>
-      <w:proofErr w:type="spellStart"/>
-      <w:r>
-        <w:rPr>
-          <w:rFonts w:ascii="Times" w:hAnsi="Times"/>
-        </w:rPr>
-        <w:t>cM</w:t>
-      </w:r>
-      <w:proofErr w:type="spellEnd"/>
-      <w:r>
-        <w:rPr>
-          <w:rFonts w:ascii="Times" w:hAnsi="Times"/>
-        </w:rPr>
-        <w:t xml:space="preserve"> between IBD segments for them to be considered a single segment (see </w:t>
+        <w:t xml:space="preserve">Maximum gap in cM between IBD segments for them to be considered a single segment (see </w:t>
       </w:r>
       <w:r>
         <w:rPr>
@@ -1298,18 +1159,8 @@
           <w:b/>
           <w:bCs/>
         </w:rPr>
-        <w:t>--</w:t>
-      </w:r>
-      <w:proofErr w:type="spellStart"/>
-      <w:r>
-        <w:rPr>
-          <w:rFonts w:ascii="Times" w:hAnsi="Times"/>
-          <w:b/>
-          <w:bCs/>
-        </w:rPr>
-        <w:t>disc_homoz</w:t>
-      </w:r>
-      <w:proofErr w:type="spellEnd"/>
+        <w:t>--disc_homoz</w:t>
+      </w:r>
       <w:r>
         <w:rPr>
           <w:rFonts w:ascii="Times" w:hAnsi="Times"/>
@@ -1392,164 +1243,6 @@
         </w:rPr>
         <w:t>Default: 0.80</w:t>
       </w:r>
-    </w:p>
-    <w:p>
-      <w:pPr>
-        <w:ind w:left="1440" w:hanging="1440"/>
-        <w:rPr>
-          <w:rFonts w:ascii="Times" w:hAnsi="Times"/>
-        </w:rPr>
-      </w:pPr>
-    </w:p>
-    <w:p>
-      <w:pPr>
-        <w:rPr>
-          <w:rFonts w:ascii="Times" w:hAnsi="Times"/>
-          <w:i/>
-          <w:iCs/>
-        </w:rPr>
-      </w:pPr>
-      <w:r>
-        <w:rPr>
-          <w:rFonts w:ascii="Times" w:hAnsi="Times"/>
-          <w:i/>
-          <w:iCs/>
-        </w:rPr>
-        <w:t>Example</w:t>
-      </w:r>
-    </w:p>
-    <w:p>
-      <w:pPr>
-        <w:rPr>
-          <w:rFonts w:ascii="DejaVu Sans Mono Book" w:hAnsi="DejaVu Sans Mono Book" w:cs="DejaVu Sans Mono Book"/>
-          <w:sz w:val="20"/>
-          <w:szCs w:val="20"/>
-        </w:rPr>
-      </w:pPr>
-      <w:r>
-        <w:rPr>
-          <w:rFonts w:ascii="DejaVu Sans Mono Book" w:hAnsi="DejaVu Sans Mono Book" w:cs="DejaVu Sans Mono Book"/>
-          <w:sz w:val="20"/>
-          <w:szCs w:val="20"/>
-        </w:rPr>
-        <w:t xml:space="preserve">python3.6 </w:t>
-      </w:r>
-      <w:r>
-        <w:rPr>
-          <w:rFonts w:ascii="DejaVu Sans Mono Book" w:hAnsi="DejaVu Sans Mono Book" w:cs="DejaVu Sans Mono Book"/>
-          <w:sz w:val="20"/>
-          <w:szCs w:val="20"/>
-        </w:rPr>
-        <w:t>PONDEROSA.</w:t>
-      </w:r>
-      <w:r>
-        <w:rPr>
-          <w:rFonts w:ascii="DejaVu Sans Mono Book" w:hAnsi="DejaVu Sans Mono Book" w:cs="DejaVu Sans Mono Book"/>
-          <w:sz w:val="20"/>
-          <w:szCs w:val="20"/>
-        </w:rPr>
-        <w:t xml:space="preserve">py --map </w:t>
-      </w:r>
-      <w:proofErr w:type="spellStart"/>
-      <w:r>
-        <w:rPr>
-          <w:rFonts w:ascii="DejaVu Sans Mono Book" w:hAnsi="DejaVu Sans Mono Book" w:cs="DejaVu Sans Mono Book"/>
-          <w:sz w:val="20"/>
-          <w:szCs w:val="20"/>
-        </w:rPr>
-        <w:t>Himba_chr%s.map</w:t>
-      </w:r>
-      <w:proofErr w:type="spellEnd"/>
-      <w:r>
-        <w:rPr>
-          <w:rFonts w:ascii="DejaVu Sans Mono Book" w:hAnsi="DejaVu Sans Mono Book" w:cs="DejaVu Sans Mono Book"/>
-          <w:sz w:val="20"/>
-          <w:szCs w:val="20"/>
-        </w:rPr>
-        <w:t xml:space="preserve"> --ped </w:t>
-      </w:r>
-      <w:proofErr w:type="spellStart"/>
-      <w:r>
-        <w:rPr>
-          <w:rFonts w:ascii="DejaVu Sans Mono Book" w:hAnsi="DejaVu Sans Mono Book" w:cs="DejaVu Sans Mono Book"/>
-          <w:sz w:val="20"/>
-          <w:szCs w:val="20"/>
-        </w:rPr>
-        <w:t>Himba_chr%s.ped</w:t>
-      </w:r>
-      <w:proofErr w:type="spellEnd"/>
-      <w:r>
-        <w:rPr>
-          <w:rFonts w:ascii="DejaVu Sans Mono Book" w:hAnsi="DejaVu Sans Mono Book" w:cs="DejaVu Sans Mono Book"/>
-          <w:sz w:val="20"/>
-          <w:szCs w:val="20"/>
-        </w:rPr>
-        <w:t xml:space="preserve"> --king </w:t>
-      </w:r>
-      <w:proofErr w:type="spellStart"/>
-      <w:r>
-        <w:rPr>
-          <w:rFonts w:ascii="DejaVu Sans Mono Book" w:hAnsi="DejaVu Sans Mono Book" w:cs="DejaVu Sans Mono Book"/>
-          <w:sz w:val="20"/>
-          <w:szCs w:val="20"/>
-        </w:rPr>
-        <w:t>king.seg</w:t>
-      </w:r>
-      <w:proofErr w:type="spellEnd"/>
-      <w:r>
-        <w:rPr>
-          <w:rFonts w:ascii="DejaVu Sans Mono Book" w:hAnsi="DejaVu Sans Mono Book" w:cs="DejaVu Sans Mono Book"/>
-          <w:sz w:val="20"/>
-          <w:szCs w:val="20"/>
-        </w:rPr>
-        <w:t xml:space="preserve"> –fam </w:t>
-      </w:r>
-      <w:proofErr w:type="spellStart"/>
-      <w:r>
-        <w:rPr>
-          <w:rFonts w:ascii="DejaVu Sans Mono Book" w:hAnsi="DejaVu Sans Mono Book" w:cs="DejaVu Sans Mono Book"/>
-          <w:sz w:val="20"/>
-          <w:szCs w:val="20"/>
-        </w:rPr>
-        <w:t>Himba.fam</w:t>
-      </w:r>
-      <w:proofErr w:type="spellEnd"/>
-      <w:r>
-        <w:rPr>
-          <w:rFonts w:ascii="DejaVu Sans Mono Book" w:hAnsi="DejaVu Sans Mono Book" w:cs="DejaVu Sans Mono Book"/>
-          <w:sz w:val="20"/>
-          <w:szCs w:val="20"/>
-        </w:rPr>
-        <w:t xml:space="preserve"> --match </w:t>
-      </w:r>
-      <w:proofErr w:type="spellStart"/>
-      <w:r>
-        <w:rPr>
-          <w:rFonts w:ascii="DejaVu Sans Mono Book" w:hAnsi="DejaVu Sans Mono Book" w:cs="DejaVu Sans Mono Book"/>
-          <w:sz w:val="20"/>
-          <w:szCs w:val="20"/>
-        </w:rPr>
-        <w:t>Himba_chr%s.match</w:t>
-      </w:r>
-      <w:proofErr w:type="spellEnd"/>
-      <w:r>
-        <w:rPr>
-          <w:rFonts w:ascii="DejaVu Sans Mono Book" w:hAnsi="DejaVu Sans Mono Book" w:cs="DejaVu Sans Mono Book"/>
-          <w:sz w:val="20"/>
-          <w:szCs w:val="20"/>
-        </w:rPr>
-        <w:t xml:space="preserve"> --out </w:t>
-      </w:r>
-      <w:proofErr w:type="spellStart"/>
-      <w:r>
-        <w:rPr>
-          <w:rFonts w:ascii="DejaVu Sans Mono Book" w:hAnsi="DejaVu Sans Mono Book" w:cs="DejaVu Sans Mono Book"/>
-          <w:sz w:val="20"/>
-          <w:szCs w:val="20"/>
-        </w:rPr>
-        <w:t>Himba</w:t>
-      </w:r>
-      <w:proofErr w:type="spellEnd"/>
     </w:p>
     <w:p>
       <w:pPr>
@@ -1914,27 +1607,27 @@
         <w:rPr>
           <w:rFonts w:ascii="Times" w:eastAsia="Times New Roman" w:hAnsi="Times" w:cs="Times New Roman"/>
         </w:rPr>
-        <w:t xml:space="preserve"> PONDEROSA assumes that all reported parent-offspring are true, but will </w:t>
+        <w:t xml:space="preserve"> PONDEROSA assumes that all reported parent-offspring are true, but will output warnings when purported PO have IBD1 &lt; 0.80. PONDEROSA will also report errors when FS or 2</w:t>
+      </w:r>
+      <w:r>
+        <w:rPr>
+          <w:rFonts w:ascii="Times" w:eastAsia="Times New Roman" w:hAnsi="Times" w:cs="Times New Roman"/>
+          <w:vertAlign w:val="superscript"/>
+        </w:rPr>
+        <w:t>nd</w:t>
+      </w:r>
+      <w:r>
+        <w:rPr>
+          <w:rFonts w:ascii="Times" w:eastAsia="Times New Roman" w:hAnsi="Times" w:cs="Times New Roman"/>
+        </w:rPr>
+        <w:t xml:space="preserve"> degree pairs have IBD1 &lt; 0.30. Typically, these pairs have low IBD1 values </w:t>
       </w:r>
       <w:r>
         <w:rPr>
           <w:rFonts w:ascii="Times" w:eastAsia="Times New Roman" w:hAnsi="Times" w:cs="Times New Roman"/>
         </w:rPr>
         <w:lastRenderedPageBreak/>
-        <w:t>output warnings when purported PO have IBD1 &lt; 0.80. PONDEROSA will also report errors when FS or 2</w:t>
-      </w:r>
-      <w:r>
-        <w:rPr>
-          <w:rFonts w:ascii="Times" w:eastAsia="Times New Roman" w:hAnsi="Times" w:cs="Times New Roman"/>
-          <w:vertAlign w:val="superscript"/>
-        </w:rPr>
-        <w:t>nd</w:t>
-      </w:r>
-      <w:r>
-        <w:rPr>
-          <w:rFonts w:ascii="Times" w:eastAsia="Times New Roman" w:hAnsi="Times" w:cs="Times New Roman"/>
-        </w:rPr>
-        <w:t xml:space="preserve"> degree pairs have IBD1 &lt; 0.30. Typically, these pairs have low IBD1 values because of an error with the reported PO. These should be double-checked, the .fam file should be updated, and PONDEROSA rerun. </w:t>
+        <w:t xml:space="preserve">because of an error with the reported PO. These should be double-checked, the .fam file should be updated, and PONDEROSA rerun. </w:t>
       </w:r>
     </w:p>
     <w:p>
@@ -2366,6 +2059,43 @@
       <w:pPr>
         <w:rPr>
           <w:rFonts w:ascii="Times" w:eastAsia="Times New Roman" w:hAnsi="Times" w:cs="Times New Roman"/>
+        </w:rPr>
+      </w:pPr>
+      <w:r>
+        <w:rPr>
+          <w:rFonts w:ascii="Times" w:eastAsia="Times New Roman" w:hAnsi="Times" w:cs="Times New Roman"/>
+          <w:b/>
+          <w:bCs/>
+        </w:rPr>
+        <w:t>.fam file</w:t>
+      </w:r>
+    </w:p>
+    <w:p>
+      <w:pPr>
+        <w:rPr>
+          <w:rFonts w:ascii="Times" w:eastAsia="Times New Roman" w:hAnsi="Times" w:cs="Times New Roman"/>
+        </w:rPr>
+      </w:pPr>
+      <w:r>
+        <w:rPr>
+          <w:rFonts w:ascii="Times" w:eastAsia="Times New Roman" w:hAnsi="Times" w:cs="Times New Roman"/>
+        </w:rPr>
+        <w:t>As of v1.2, the only difference between this newly generated fam file and the user-supplied fam file is that full-siblings are assigned dummy parents if they are missing one or both parents. In future versions, we hope to assign dummy parents to all non-founder samples missing one or both parents.</w:t>
+      </w:r>
+      <w:bookmarkStart w:id="0" w:name="_GoBack"/>
+      <w:bookmarkEnd w:id="0"/>
+    </w:p>
+    <w:p>
+      <w:pPr>
+        <w:rPr>
+          <w:rFonts w:ascii="Times" w:eastAsia="Times New Roman" w:hAnsi="Times" w:cs="Times New Roman"/>
+        </w:rPr>
+      </w:pPr>
+    </w:p>
+    <w:p>
+      <w:pPr>
+        <w:rPr>
+          <w:rFonts w:ascii="Times" w:eastAsia="Times New Roman" w:hAnsi="Times" w:cs="Times New Roman"/>
           <w:b/>
           <w:bCs/>
         </w:rPr>
@@ -2391,21 +2121,7 @@
         <w:rPr>
           <w:rFonts w:ascii="Times" w:eastAsia="Times New Roman" w:hAnsi="Times" w:cs="Times New Roman"/>
         </w:rPr>
-        <w:t xml:space="preserve">Scripts for the pipeline and sample data are available on </w:t>
-      </w:r>
-      <w:proofErr w:type="spellStart"/>
-      <w:r>
-        <w:rPr>
-          <w:rFonts w:ascii="Times" w:eastAsia="Times New Roman" w:hAnsi="Times" w:cs="Times New Roman"/>
-        </w:rPr>
-        <w:t>Github</w:t>
-      </w:r>
-      <w:proofErr w:type="spellEnd"/>
-      <w:r>
-        <w:rPr>
-          <w:rFonts w:ascii="Times" w:eastAsia="Times New Roman" w:hAnsi="Times" w:cs="Times New Roman"/>
-        </w:rPr>
-        <w:t xml:space="preserve">. </w:t>
+        <w:t xml:space="preserve">Scripts for the pipeline and sample data are available on Github. </w:t>
       </w:r>
       <w:r>
         <w:rPr>

</xml_diff>